<commit_message>
Red - Green. Firt Test. Samples included in Design
</commit_message>
<xml_diff>
--- a/Design/Diseño LCD Display.docx
+++ b/Design/Diseño LCD Display.docx
@@ -7877,16 +7877,7 @@
           <w:sz w:val="26"/>
           <w:szCs w:val="26"/>
         </w:rPr>
-        <w:t>: UnitTestFramework</w:t>
-      </w:r>
-      <w:bookmarkStart w:id="36" w:name="_GoBack"/>
-      <w:bookmarkEnd w:id="36"/>
-      <w:r>
-        <w:rPr>
-          <w:sz w:val="26"/>
-          <w:szCs w:val="26"/>
-        </w:rPr>
-        <w:t>)</w:t>
+        <w:t>: UnitTestFramework)</w:t>
       </w:r>
     </w:p>
     <w:p>
@@ -7918,11 +7909,657 @@
         </w:rPr>
       </w:pPr>
     </w:p>
+    <w:p>
+      <w:pPr>
+        <w:rPr>
+          <w:sz w:val="26"/>
+          <w:szCs w:val="26"/>
+        </w:rPr>
+      </w:pPr>
+      <w:r>
+        <w:rPr>
+          <w:sz w:val="26"/>
+          <w:szCs w:val="26"/>
+        </w:rPr>
+        <w:br w:type="page"/>
+      </w:r>
+    </w:p>
+    <w:p>
+      <w:pPr>
+        <w:pStyle w:val="Ttulo1"/>
+        <w:rPr>
+          <w:sz w:val="26"/>
+          <w:szCs w:val="26"/>
+        </w:rPr>
+      </w:pPr>
+      <w:r>
+        <w:lastRenderedPageBreak/>
+        <w:t xml:space="preserve">proceso </w:t>
+      </w:r>
+      <w:proofErr w:type="spellStart"/>
+      <w:r>
+        <w:t>tdd</w:t>
+      </w:r>
+      <w:proofErr w:type="spellEnd"/>
+    </w:p>
+    <w:p>
+      <w:pPr>
+        <w:rPr>
+          <w:sz w:val="26"/>
+          <w:szCs w:val="26"/>
+        </w:rPr>
+      </w:pPr>
+    </w:p>
+    <w:p>
+      <w:pPr>
+        <w:rPr>
+          <w:sz w:val="26"/>
+          <w:szCs w:val="26"/>
+        </w:rPr>
+      </w:pPr>
+      <w:r>
+        <w:rPr>
+          <w:sz w:val="26"/>
+          <w:szCs w:val="26"/>
+        </w:rPr>
+        <w:t>Esta es la forma como se ha llevado el proceso TDD:</w:t>
+      </w:r>
+    </w:p>
+    <w:p>
+      <w:pPr>
+        <w:rPr>
+          <w:sz w:val="26"/>
+          <w:szCs w:val="26"/>
+        </w:rPr>
+      </w:pPr>
+    </w:p>
+    <w:p>
+      <w:pPr>
+        <w:rPr>
+          <w:sz w:val="26"/>
+          <w:szCs w:val="26"/>
+        </w:rPr>
+      </w:pPr>
+      <w:r>
+        <w:rPr>
+          <w:sz w:val="26"/>
+          <w:szCs w:val="26"/>
+        </w:rPr>
+        <w:t xml:space="preserve">Vamos desde la parte interna y más sencilla del programa, </w:t>
+      </w:r>
+      <w:proofErr w:type="spellStart"/>
+      <w:r>
+        <w:rPr>
+          <w:sz w:val="26"/>
+          <w:szCs w:val="26"/>
+        </w:rPr>
+        <w:t>parser</w:t>
+      </w:r>
+      <w:proofErr w:type="spellEnd"/>
+      <w:r>
+        <w:rPr>
+          <w:sz w:val="26"/>
+          <w:szCs w:val="26"/>
+        </w:rPr>
+        <w:t xml:space="preserve"> de líneas, verificar que cada línea es correcta, iniciamos con una prueba muy sencilla, que ni va a compilar porque las clases que vamos a probar aún ni existen.</w:t>
+      </w:r>
+    </w:p>
+    <w:p>
+      <w:pPr>
+        <w:rPr>
+          <w:sz w:val="26"/>
+          <w:szCs w:val="26"/>
+        </w:rPr>
+      </w:pPr>
+    </w:p>
+    <w:p>
+      <w:pPr>
+        <w:rPr>
+          <w:sz w:val="26"/>
+          <w:szCs w:val="26"/>
+        </w:rPr>
+      </w:pPr>
+      <w:r>
+        <w:rPr>
+          <w:sz w:val="26"/>
+          <w:szCs w:val="26"/>
+        </w:rPr>
+        <w:t>Como primera prueba será lo más básico, enviamos una línea (0,0) y esperam</w:t>
+      </w:r>
+      <w:r>
+        <w:rPr>
+          <w:sz w:val="26"/>
+          <w:szCs w:val="26"/>
+        </w:rPr>
+        <w:t xml:space="preserve">os que el resultado de ejecutar el </w:t>
+      </w:r>
+      <w:proofErr w:type="spellStart"/>
+      <w:r>
+        <w:rPr>
+          <w:sz w:val="26"/>
+          <w:szCs w:val="26"/>
+        </w:rPr>
+        <w:t>Parse</w:t>
+      </w:r>
+      <w:proofErr w:type="spellEnd"/>
+      <w:r>
+        <w:rPr>
+          <w:sz w:val="26"/>
+          <w:szCs w:val="26"/>
+        </w:rPr>
+        <w:t xml:space="preserve"> sea correcto.</w:t>
+      </w:r>
+    </w:p>
+    <w:p>
+      <w:pPr>
+        <w:rPr>
+          <w:sz w:val="26"/>
+          <w:szCs w:val="26"/>
+        </w:rPr>
+      </w:pPr>
+    </w:p>
+    <w:p>
+      <w:pPr>
+        <w:rPr>
+          <w:sz w:val="26"/>
+          <w:szCs w:val="26"/>
+        </w:rPr>
+      </w:pPr>
+      <w:r>
+        <w:rPr>
+          <w:sz w:val="26"/>
+          <w:szCs w:val="26"/>
+        </w:rPr>
+        <w:t>Para</w:t>
+      </w:r>
+      <w:r>
+        <w:rPr>
+          <w:sz w:val="26"/>
+          <w:szCs w:val="26"/>
+        </w:rPr>
+        <w:t xml:space="preserve"> el nombre de</w:t>
+      </w:r>
+      <w:r>
+        <w:rPr>
+          <w:sz w:val="26"/>
+          <w:szCs w:val="26"/>
+        </w:rPr>
+        <w:t xml:space="preserve"> cada prueba seguiremos el estándar:</w:t>
+      </w:r>
+    </w:p>
+    <w:p>
+      <w:pPr>
+        <w:rPr>
+          <w:sz w:val="26"/>
+          <w:szCs w:val="26"/>
+        </w:rPr>
+      </w:pPr>
+      <w:proofErr w:type="spellStart"/>
+      <w:r>
+        <w:rPr>
+          <w:sz w:val="26"/>
+          <w:szCs w:val="26"/>
+        </w:rPr>
+        <w:t>MétodoPrueba_Contexto_ResultadoEsperado</w:t>
+      </w:r>
+      <w:proofErr w:type="spellEnd"/>
+    </w:p>
+    <w:p>
+      <w:pPr>
+        <w:rPr>
+          <w:sz w:val="26"/>
+          <w:szCs w:val="26"/>
+        </w:rPr>
+      </w:pPr>
+    </w:p>
+    <w:p>
+      <w:pPr>
+        <w:rPr>
+          <w:sz w:val="26"/>
+          <w:szCs w:val="26"/>
+        </w:rPr>
+      </w:pPr>
+      <w:r>
+        <w:rPr>
+          <w:noProof/>
+          <w:lang w:val="es-CO" w:eastAsia="es-CO"/>
+        </w:rPr>
+        <w:drawing>
+          <wp:inline distT="0" distB="0" distL="0" distR="0" wp14:anchorId="01F66505" wp14:editId="5E871B3E">
+            <wp:extent cx="6097270" cy="2758440"/>
+            <wp:effectExtent l="0" t="0" r="0" b="3810"/>
+            <wp:docPr id="1" name="Imagen 1"/>
+            <wp:cNvGraphicFramePr>
+              <a:graphicFrameLocks xmlns:a="http://schemas.openxmlformats.org/drawingml/2006/main" noChangeAspect="1"/>
+            </wp:cNvGraphicFramePr>
+            <a:graphic xmlns:a="http://schemas.openxmlformats.org/drawingml/2006/main">
+              <a:graphicData uri="http://schemas.openxmlformats.org/drawingml/2006/picture">
+                <pic:pic xmlns:pic="http://schemas.openxmlformats.org/drawingml/2006/picture">
+                  <pic:nvPicPr>
+                    <pic:cNvPr id="1" name=""/>
+                    <pic:cNvPicPr/>
+                  </pic:nvPicPr>
+                  <pic:blipFill>
+                    <a:blip r:embed="rId9"/>
+                    <a:stretch>
+                      <a:fillRect/>
+                    </a:stretch>
+                  </pic:blipFill>
+                  <pic:spPr>
+                    <a:xfrm>
+                      <a:off x="0" y="0"/>
+                      <a:ext cx="6097270" cy="2758440"/>
+                    </a:xfrm>
+                    <a:prstGeom prst="rect">
+                      <a:avLst/>
+                    </a:prstGeom>
+                  </pic:spPr>
+                </pic:pic>
+              </a:graphicData>
+            </a:graphic>
+          </wp:inline>
+        </w:drawing>
+      </w:r>
+    </w:p>
+    <w:p>
+      <w:pPr>
+        <w:rPr>
+          <w:sz w:val="26"/>
+          <w:szCs w:val="26"/>
+        </w:rPr>
+      </w:pPr>
+    </w:p>
+    <w:p>
+      <w:pPr>
+        <w:rPr>
+          <w:sz w:val="26"/>
+          <w:szCs w:val="26"/>
+        </w:rPr>
+      </w:pPr>
+      <w:r>
+        <w:rPr>
+          <w:sz w:val="26"/>
+          <w:szCs w:val="26"/>
+        </w:rPr>
+        <w:t>Luego vamos a crear las clases necesarias para que la solucione compile, pero sin lógica alguna, así vamos a obtener el “Rojo”, test fallido</w:t>
+      </w:r>
+    </w:p>
+    <w:p>
+      <w:pPr>
+        <w:rPr>
+          <w:sz w:val="26"/>
+          <w:szCs w:val="26"/>
+        </w:rPr>
+      </w:pPr>
+    </w:p>
+    <w:p>
+      <w:pPr>
+        <w:rPr>
+          <w:sz w:val="26"/>
+          <w:szCs w:val="26"/>
+        </w:rPr>
+      </w:pPr>
+      <w:r>
+        <w:rPr>
+          <w:noProof/>
+          <w:lang w:val="es-CO" w:eastAsia="es-CO"/>
+        </w:rPr>
+        <w:drawing>
+          <wp:inline distT="0" distB="0" distL="0" distR="0" wp14:anchorId="0FEB4FC1" wp14:editId="723538DE">
+            <wp:extent cx="6097270" cy="2807335"/>
+            <wp:effectExtent l="0" t="0" r="0" b="0"/>
+            <wp:docPr id="12" name="Imagen 12"/>
+            <wp:cNvGraphicFramePr>
+              <a:graphicFrameLocks xmlns:a="http://schemas.openxmlformats.org/drawingml/2006/main" noChangeAspect="1"/>
+            </wp:cNvGraphicFramePr>
+            <a:graphic xmlns:a="http://schemas.openxmlformats.org/drawingml/2006/main">
+              <a:graphicData uri="http://schemas.openxmlformats.org/drawingml/2006/picture">
+                <pic:pic xmlns:pic="http://schemas.openxmlformats.org/drawingml/2006/picture">
+                  <pic:nvPicPr>
+                    <pic:cNvPr id="1" name=""/>
+                    <pic:cNvPicPr/>
+                  </pic:nvPicPr>
+                  <pic:blipFill>
+                    <a:blip r:embed="rId10"/>
+                    <a:stretch>
+                      <a:fillRect/>
+                    </a:stretch>
+                  </pic:blipFill>
+                  <pic:spPr>
+                    <a:xfrm>
+                      <a:off x="0" y="0"/>
+                      <a:ext cx="6097270" cy="2807335"/>
+                    </a:xfrm>
+                    <a:prstGeom prst="rect">
+                      <a:avLst/>
+                    </a:prstGeom>
+                  </pic:spPr>
+                </pic:pic>
+              </a:graphicData>
+            </a:graphic>
+          </wp:inline>
+        </w:drawing>
+      </w:r>
+    </w:p>
+    <w:p>
+      <w:pPr>
+        <w:rPr>
+          <w:sz w:val="26"/>
+          <w:szCs w:val="26"/>
+        </w:rPr>
+      </w:pPr>
+    </w:p>
+    <w:p>
+      <w:pPr>
+        <w:rPr>
+          <w:sz w:val="26"/>
+          <w:szCs w:val="26"/>
+        </w:rPr>
+      </w:pPr>
+      <w:proofErr w:type="gramStart"/>
+      <w:r>
+        <w:rPr>
+          <w:sz w:val="26"/>
+          <w:szCs w:val="26"/>
+        </w:rPr>
+        <w:t>y</w:t>
+      </w:r>
+      <w:proofErr w:type="gramEnd"/>
+      <w:r>
+        <w:rPr>
+          <w:sz w:val="26"/>
+          <w:szCs w:val="26"/>
+        </w:rPr>
+        <w:t xml:space="preserve"> acá test fallido</w:t>
+      </w:r>
+      <w:r>
+        <w:rPr>
+          <w:sz w:val="26"/>
+          <w:szCs w:val="26"/>
+        </w:rPr>
+        <w:t>: Rojo</w:t>
+      </w:r>
+    </w:p>
+    <w:p>
+      <w:pPr>
+        <w:rPr>
+          <w:sz w:val="26"/>
+          <w:szCs w:val="26"/>
+        </w:rPr>
+      </w:pPr>
+    </w:p>
+    <w:p>
+      <w:pPr>
+        <w:rPr>
+          <w:sz w:val="26"/>
+          <w:szCs w:val="26"/>
+        </w:rPr>
+      </w:pPr>
+      <w:r>
+        <w:rPr>
+          <w:noProof/>
+          <w:lang w:val="es-CO" w:eastAsia="es-CO"/>
+        </w:rPr>
+        <w:drawing>
+          <wp:inline distT="0" distB="0" distL="0" distR="0" wp14:anchorId="734040D8" wp14:editId="5A0A19BB">
+            <wp:extent cx="6097270" cy="2631440"/>
+            <wp:effectExtent l="0" t="0" r="0" b="0"/>
+            <wp:docPr id="13" name="Imagen 13"/>
+            <wp:cNvGraphicFramePr>
+              <a:graphicFrameLocks xmlns:a="http://schemas.openxmlformats.org/drawingml/2006/main" noChangeAspect="1"/>
+            </wp:cNvGraphicFramePr>
+            <a:graphic xmlns:a="http://schemas.openxmlformats.org/drawingml/2006/main">
+              <a:graphicData uri="http://schemas.openxmlformats.org/drawingml/2006/picture">
+                <pic:pic xmlns:pic="http://schemas.openxmlformats.org/drawingml/2006/picture">
+                  <pic:nvPicPr>
+                    <pic:cNvPr id="1" name=""/>
+                    <pic:cNvPicPr/>
+                  </pic:nvPicPr>
+                  <pic:blipFill>
+                    <a:blip r:embed="rId11"/>
+                    <a:stretch>
+                      <a:fillRect/>
+                    </a:stretch>
+                  </pic:blipFill>
+                  <pic:spPr>
+                    <a:xfrm>
+                      <a:off x="0" y="0"/>
+                      <a:ext cx="6097270" cy="2631440"/>
+                    </a:xfrm>
+                    <a:prstGeom prst="rect">
+                      <a:avLst/>
+                    </a:prstGeom>
+                  </pic:spPr>
+                </pic:pic>
+              </a:graphicData>
+            </a:graphic>
+          </wp:inline>
+        </w:drawing>
+      </w:r>
+    </w:p>
+    <w:p>
+      <w:pPr>
+        <w:rPr>
+          <w:sz w:val="26"/>
+          <w:szCs w:val="26"/>
+        </w:rPr>
+      </w:pPr>
+    </w:p>
+    <w:p>
+      <w:pPr>
+        <w:rPr>
+          <w:sz w:val="26"/>
+          <w:szCs w:val="26"/>
+        </w:rPr>
+      </w:pPr>
+      <w:r>
+        <w:rPr>
+          <w:sz w:val="26"/>
+          <w:szCs w:val="26"/>
+        </w:rPr>
+        <w:t xml:space="preserve">Vamos entonces a mejorar el método </w:t>
+      </w:r>
+      <w:proofErr w:type="spellStart"/>
+      <w:r>
+        <w:rPr>
+          <w:sz w:val="26"/>
+          <w:szCs w:val="26"/>
+        </w:rPr>
+        <w:t>Parse</w:t>
+      </w:r>
+      <w:proofErr w:type="spellEnd"/>
+      <w:r>
+        <w:rPr>
+          <w:sz w:val="26"/>
+          <w:szCs w:val="26"/>
+        </w:rPr>
+        <w:t xml:space="preserve"> para pasar el Test (la lógica no es la correcta, pero no importa en este punto, acá lo importante es pasar este test, luego iremos paso a paso adicionando nuevas pruebas que van a ir convirtiendo nuestra clase </w:t>
+      </w:r>
+      <w:proofErr w:type="spellStart"/>
+      <w:r>
+        <w:rPr>
+          <w:sz w:val="26"/>
+          <w:szCs w:val="26"/>
+        </w:rPr>
+        <w:t>LineParser</w:t>
+      </w:r>
+      <w:proofErr w:type="spellEnd"/>
+      <w:r>
+        <w:rPr>
+          <w:sz w:val="26"/>
+          <w:szCs w:val="26"/>
+        </w:rPr>
+        <w:t xml:space="preserve"> en un elemento totalmente funcional)</w:t>
+      </w:r>
+    </w:p>
+    <w:p>
+      <w:pPr>
+        <w:rPr>
+          <w:sz w:val="26"/>
+          <w:szCs w:val="26"/>
+        </w:rPr>
+      </w:pPr>
+      <w:r>
+        <w:rPr>
+          <w:noProof/>
+          <w:lang w:val="es-CO" w:eastAsia="es-CO"/>
+        </w:rPr>
+        <w:lastRenderedPageBreak/>
+        <w:drawing>
+          <wp:inline distT="0" distB="0" distL="0" distR="0" wp14:anchorId="798F1DE5" wp14:editId="0CFF4CA1">
+            <wp:extent cx="6097270" cy="2967355"/>
+            <wp:effectExtent l="0" t="0" r="0" b="4445"/>
+            <wp:docPr id="14" name="Imagen 14"/>
+            <wp:cNvGraphicFramePr>
+              <a:graphicFrameLocks xmlns:a="http://schemas.openxmlformats.org/drawingml/2006/main" noChangeAspect="1"/>
+            </wp:cNvGraphicFramePr>
+            <a:graphic xmlns:a="http://schemas.openxmlformats.org/drawingml/2006/main">
+              <a:graphicData uri="http://schemas.openxmlformats.org/drawingml/2006/picture">
+                <pic:pic xmlns:pic="http://schemas.openxmlformats.org/drawingml/2006/picture">
+                  <pic:nvPicPr>
+                    <pic:cNvPr id="1" name=""/>
+                    <pic:cNvPicPr/>
+                  </pic:nvPicPr>
+                  <pic:blipFill>
+                    <a:blip r:embed="rId12"/>
+                    <a:stretch>
+                      <a:fillRect/>
+                    </a:stretch>
+                  </pic:blipFill>
+                  <pic:spPr>
+                    <a:xfrm>
+                      <a:off x="0" y="0"/>
+                      <a:ext cx="6097270" cy="2967355"/>
+                    </a:xfrm>
+                    <a:prstGeom prst="rect">
+                      <a:avLst/>
+                    </a:prstGeom>
+                  </pic:spPr>
+                </pic:pic>
+              </a:graphicData>
+            </a:graphic>
+          </wp:inline>
+        </w:drawing>
+      </w:r>
+    </w:p>
+    <w:p>
+      <w:pPr>
+        <w:rPr>
+          <w:sz w:val="26"/>
+          <w:szCs w:val="26"/>
+        </w:rPr>
+      </w:pPr>
+    </w:p>
+    <w:p>
+      <w:pPr>
+        <w:rPr>
+          <w:sz w:val="26"/>
+          <w:szCs w:val="26"/>
+        </w:rPr>
+      </w:pPr>
+      <w:r>
+        <w:rPr>
+          <w:sz w:val="26"/>
+          <w:szCs w:val="26"/>
+        </w:rPr>
+        <w:t>Y ahora obtenemos verde :)</w:t>
+      </w:r>
+    </w:p>
+    <w:p>
+      <w:pPr>
+        <w:rPr>
+          <w:sz w:val="26"/>
+          <w:szCs w:val="26"/>
+        </w:rPr>
+      </w:pPr>
+      <w:r>
+        <w:rPr>
+          <w:noProof/>
+          <w:lang w:val="es-CO" w:eastAsia="es-CO"/>
+        </w:rPr>
+        <w:drawing>
+          <wp:inline distT="0" distB="0" distL="0" distR="0" wp14:anchorId="0796130A" wp14:editId="412395E6">
+            <wp:extent cx="6097270" cy="3486150"/>
+            <wp:effectExtent l="0" t="0" r="0" b="0"/>
+            <wp:docPr id="15" name="Imagen 15"/>
+            <wp:cNvGraphicFramePr>
+              <a:graphicFrameLocks xmlns:a="http://schemas.openxmlformats.org/drawingml/2006/main" noChangeAspect="1"/>
+            </wp:cNvGraphicFramePr>
+            <a:graphic xmlns:a="http://schemas.openxmlformats.org/drawingml/2006/main">
+              <a:graphicData uri="http://schemas.openxmlformats.org/drawingml/2006/picture">
+                <pic:pic xmlns:pic="http://schemas.openxmlformats.org/drawingml/2006/picture">
+                  <pic:nvPicPr>
+                    <pic:cNvPr id="1" name=""/>
+                    <pic:cNvPicPr/>
+                  </pic:nvPicPr>
+                  <pic:blipFill>
+                    <a:blip r:embed="rId13"/>
+                    <a:stretch>
+                      <a:fillRect/>
+                    </a:stretch>
+                  </pic:blipFill>
+                  <pic:spPr>
+                    <a:xfrm>
+                      <a:off x="0" y="0"/>
+                      <a:ext cx="6097270" cy="3486150"/>
+                    </a:xfrm>
+                    <a:prstGeom prst="rect">
+                      <a:avLst/>
+                    </a:prstGeom>
+                  </pic:spPr>
+                </pic:pic>
+              </a:graphicData>
+            </a:graphic>
+          </wp:inline>
+        </w:drawing>
+      </w:r>
+    </w:p>
+    <w:p>
+      <w:pPr>
+        <w:rPr>
+          <w:sz w:val="26"/>
+          <w:szCs w:val="26"/>
+        </w:rPr>
+      </w:pPr>
+    </w:p>
+    <w:p>
+      <w:pPr>
+        <w:rPr>
+          <w:sz w:val="26"/>
+          <w:szCs w:val="26"/>
+        </w:rPr>
+      </w:pPr>
+      <w:proofErr w:type="gramStart"/>
+      <w:r>
+        <w:rPr>
+          <w:sz w:val="26"/>
+          <w:szCs w:val="26"/>
+        </w:rPr>
+        <w:t>y</w:t>
+      </w:r>
+      <w:proofErr w:type="gramEnd"/>
+      <w:r>
+        <w:rPr>
+          <w:sz w:val="26"/>
+          <w:szCs w:val="26"/>
+        </w:rPr>
+        <w:t xml:space="preserve"> ahora las nuevas pruebas, y avancemos hasta mejorar nuestra clase </w:t>
+      </w:r>
+      <w:r>
+        <w:rPr>
+          <w:sz w:val="26"/>
+          <w:szCs w:val="26"/>
+        </w:rPr>
+        <w:sym w:font="Wingdings" w:char="F04A"/>
+      </w:r>
+      <w:bookmarkStart w:id="36" w:name="_GoBack"/>
+      <w:bookmarkEnd w:id="36"/>
+    </w:p>
     <w:sectPr>
-      <w:headerReference w:type="default" r:id="rId9"/>
-      <w:footerReference w:type="default" r:id="rId10"/>
-      <w:headerReference w:type="first" r:id="rId11"/>
-      <w:footerReference w:type="first" r:id="rId12"/>
+      <w:headerReference w:type="default" r:id="rId14"/>
+      <w:footerReference w:type="default" r:id="rId15"/>
+      <w:headerReference w:type="first" r:id="rId16"/>
+      <w:footerReference w:type="first" r:id="rId17"/>
       <w:pgSz w:w="11906" w:h="16838" w:code="9"/>
       <w:pgMar w:top="2074" w:right="1152" w:bottom="2304" w:left="1152" w:header="1397" w:footer="576" w:gutter="0"/>
       <w:cols w:space="720"/>
@@ -8001,7 +8638,7 @@
             <w:noProof/>
             <w:lang w:bidi="es-ES"/>
           </w:rPr>
-          <w:t>5</w:t>
+          <w:t>8</w:t>
         </w:r>
         <w:r>
           <w:rPr>
@@ -18699,6 +19336,13 @@
     <w:pitch w:val="fixed"/>
     <w:sig w:usb0="E0002AFF" w:usb1="C0007843" w:usb2="00000009" w:usb3="00000000" w:csb0="000001FF" w:csb1="00000000"/>
   </w:font>
+  <w:font w:name="Wingdings">
+    <w:panose1 w:val="05000000000000000000"/>
+    <w:charset w:val="02"/>
+    <w:family w:val="auto"/>
+    <w:pitch w:val="variable"/>
+    <w:sig w:usb0="00000000" w:usb1="10000000" w:usb2="00000000" w:usb3="00000000" w:csb0="80000000" w:csb1="00000000"/>
+  </w:font>
   <w:font w:name="Calibri">
     <w:panose1 w:val="020F0502020204030204"/>
     <w:charset w:val="00"/>
@@ -18735,6 +19379,7 @@
     <w:rsid w:val="00065349"/>
     <w:rsid w:val="001632CF"/>
     <w:rsid w:val="001B622A"/>
+    <w:rsid w:val="00212224"/>
     <w:rsid w:val="00436CE1"/>
     <w:rsid w:val="00582366"/>
     <w:rsid w:val="007A5C78"/>
@@ -19511,7 +20156,7 @@
 </file>
 
 <file path=customXml/itemProps1.xml><?xml version="1.0" encoding="utf-8"?>
-<ds:datastoreItem xmlns:ds="http://schemas.openxmlformats.org/officeDocument/2006/customXml" ds:itemID="{DD0A4603-5BFB-43E4-8CEC-ADFC0F2C0AA8}">
+<ds:datastoreItem xmlns:ds="http://schemas.openxmlformats.org/officeDocument/2006/customXml" ds:itemID="{37F180B1-2836-415C-B966-59B9E7189979}">
   <ds:schemaRefs>
     <ds:schemaRef ds:uri="http://schemas.openxmlformats.org/officeDocument/2006/bibliography"/>
   </ds:schemaRefs>

</xml_diff>

<commit_message>
LineParser.  Working nicely, but "spaghetti"
</commit_message>
<xml_diff>
--- a/Design/Diseño LCD Display.docx
+++ b/Design/Diseño LCD Display.docx
@@ -7934,13 +7934,8 @@
       </w:pPr>
       <w:r>
         <w:lastRenderedPageBreak/>
-        <w:t xml:space="preserve">proceso </w:t>
+        <w:t>proceso tdd</w:t>
       </w:r>
-      <w:proofErr w:type="spellStart"/>
-      <w:r>
-        <w:t>tdd</w:t>
-      </w:r>
-      <w:proofErr w:type="spellEnd"/>
     </w:p>
     <w:p>
       <w:pPr>
@@ -8552,14 +8547,360 @@
         </w:rPr>
         <w:sym w:font="Wingdings" w:char="F04A"/>
       </w:r>
+    </w:p>
+    <w:p>
+      <w:pPr>
+        <w:rPr>
+          <w:sz w:val="26"/>
+          <w:szCs w:val="26"/>
+        </w:rPr>
+      </w:pPr>
+      <w:proofErr w:type="gramStart"/>
+      <w:r>
+        <w:rPr>
+          <w:sz w:val="26"/>
+          <w:szCs w:val="26"/>
+        </w:rPr>
+        <w:lastRenderedPageBreak/>
+        <w:t>seguimos</w:t>
+      </w:r>
+      <w:proofErr w:type="gramEnd"/>
+      <w:r>
+        <w:rPr>
+          <w:sz w:val="26"/>
+          <w:szCs w:val="26"/>
+        </w:rPr>
+        <w:t xml:space="preserve"> con el proceso hasta llegar hasta una versión sin validaciones, pero que cumple con la función básica del </w:t>
+      </w:r>
+      <w:proofErr w:type="spellStart"/>
+      <w:r>
+        <w:rPr>
+          <w:sz w:val="26"/>
+          <w:szCs w:val="26"/>
+        </w:rPr>
+        <w:t>parser</w:t>
+      </w:r>
+      <w:proofErr w:type="spellEnd"/>
+    </w:p>
+    <w:p>
+      <w:pPr>
+        <w:rPr>
+          <w:sz w:val="26"/>
+          <w:szCs w:val="26"/>
+        </w:rPr>
+      </w:pPr>
+    </w:p>
+    <w:p>
+      <w:pPr>
+        <w:rPr>
+          <w:sz w:val="26"/>
+          <w:szCs w:val="26"/>
+        </w:rPr>
+      </w:pPr>
+      <w:r>
+        <w:rPr>
+          <w:noProof/>
+          <w:lang w:val="es-CO" w:eastAsia="es-CO"/>
+        </w:rPr>
+        <w:drawing>
+          <wp:inline distT="0" distB="0" distL="0" distR="0" wp14:anchorId="24DA9BAC" wp14:editId="2FBF0067">
+            <wp:extent cx="6097270" cy="4035425"/>
+            <wp:effectExtent l="0" t="0" r="0" b="3175"/>
+            <wp:docPr id="3" name="Imagen 3"/>
+            <wp:cNvGraphicFramePr>
+              <a:graphicFrameLocks xmlns:a="http://schemas.openxmlformats.org/drawingml/2006/main" noChangeAspect="1"/>
+            </wp:cNvGraphicFramePr>
+            <a:graphic xmlns:a="http://schemas.openxmlformats.org/drawingml/2006/main">
+              <a:graphicData uri="http://schemas.openxmlformats.org/drawingml/2006/picture">
+                <pic:pic xmlns:pic="http://schemas.openxmlformats.org/drawingml/2006/picture">
+                  <pic:nvPicPr>
+                    <pic:cNvPr id="1" name=""/>
+                    <pic:cNvPicPr/>
+                  </pic:nvPicPr>
+                  <pic:blipFill>
+                    <a:blip r:embed="rId14"/>
+                    <a:stretch>
+                      <a:fillRect/>
+                    </a:stretch>
+                  </pic:blipFill>
+                  <pic:spPr>
+                    <a:xfrm>
+                      <a:off x="0" y="0"/>
+                      <a:ext cx="6097270" cy="4035425"/>
+                    </a:xfrm>
+                    <a:prstGeom prst="rect">
+                      <a:avLst/>
+                    </a:prstGeom>
+                  </pic:spPr>
+                </pic:pic>
+              </a:graphicData>
+            </a:graphic>
+          </wp:inline>
+        </w:drawing>
+      </w:r>
+    </w:p>
+    <w:p>
+      <w:pPr>
+        <w:rPr>
+          <w:sz w:val="26"/>
+          <w:szCs w:val="26"/>
+        </w:rPr>
+      </w:pPr>
+    </w:p>
+    <w:p>
+      <w:pPr>
+        <w:rPr>
+          <w:sz w:val="26"/>
+          <w:szCs w:val="26"/>
+        </w:rPr>
+      </w:pPr>
+      <w:r>
+        <w:rPr>
+          <w:noProof/>
+          <w:lang w:val="es-CO" w:eastAsia="es-CO"/>
+        </w:rPr>
+        <w:drawing>
+          <wp:inline distT="0" distB="0" distL="0" distR="0" wp14:anchorId="433602BD" wp14:editId="6F54D2BC">
+            <wp:extent cx="6097270" cy="2586355"/>
+            <wp:effectExtent l="0" t="0" r="0" b="4445"/>
+            <wp:docPr id="16" name="Imagen 16"/>
+            <wp:cNvGraphicFramePr>
+              <a:graphicFrameLocks xmlns:a="http://schemas.openxmlformats.org/drawingml/2006/main" noChangeAspect="1"/>
+            </wp:cNvGraphicFramePr>
+            <a:graphic xmlns:a="http://schemas.openxmlformats.org/drawingml/2006/main">
+              <a:graphicData uri="http://schemas.openxmlformats.org/drawingml/2006/picture">
+                <pic:pic xmlns:pic="http://schemas.openxmlformats.org/drawingml/2006/picture">
+                  <pic:nvPicPr>
+                    <pic:cNvPr id="1" name=""/>
+                    <pic:cNvPicPr/>
+                  </pic:nvPicPr>
+                  <pic:blipFill>
+                    <a:blip r:embed="rId15"/>
+                    <a:stretch>
+                      <a:fillRect/>
+                    </a:stretch>
+                  </pic:blipFill>
+                  <pic:spPr>
+                    <a:xfrm>
+                      <a:off x="0" y="0"/>
+                      <a:ext cx="6097270" cy="2586355"/>
+                    </a:xfrm>
+                    <a:prstGeom prst="rect">
+                      <a:avLst/>
+                    </a:prstGeom>
+                  </pic:spPr>
+                </pic:pic>
+              </a:graphicData>
+            </a:graphic>
+          </wp:inline>
+        </w:drawing>
+      </w:r>
+    </w:p>
+    <w:p>
+      <w:pPr>
+        <w:rPr>
+          <w:sz w:val="26"/>
+          <w:szCs w:val="26"/>
+        </w:rPr>
+      </w:pPr>
+      <w:r>
+        <w:rPr>
+          <w:sz w:val="26"/>
+          <w:szCs w:val="26"/>
+        </w:rPr>
+        <w:lastRenderedPageBreak/>
+        <w:t xml:space="preserve">Momento de adicionar validaciones o reglas sobre la cadena de entrada y también </w:t>
+      </w:r>
+      <w:proofErr w:type="spellStart"/>
+      <w:r>
+        <w:rPr>
+          <w:sz w:val="26"/>
+          <w:szCs w:val="26"/>
+        </w:rPr>
+        <w:t>refactoring</w:t>
+      </w:r>
+      <w:proofErr w:type="spellEnd"/>
+      <w:r>
+        <w:rPr>
+          <w:sz w:val="26"/>
+          <w:szCs w:val="26"/>
+        </w:rPr>
+        <w:t xml:space="preserve"> a nuestro modelo </w:t>
+      </w:r>
+      <w:r>
+        <w:rPr>
+          <w:sz w:val="26"/>
+          <w:szCs w:val="26"/>
+        </w:rPr>
+        <w:t xml:space="preserve">que se empieza a poner </w:t>
+      </w:r>
+      <w:r>
+        <w:rPr>
+          <w:sz w:val="26"/>
+          <w:szCs w:val="26"/>
+        </w:rPr>
+        <w:t>spaghetti</w:t>
+      </w:r>
+      <w:r>
+        <w:rPr>
+          <w:sz w:val="26"/>
+          <w:szCs w:val="26"/>
+        </w:rPr>
+        <w:t>, luego de 11 pruebas as</w:t>
+      </w:r>
+      <w:r>
+        <w:rPr>
+          <w:sz w:val="26"/>
+          <w:szCs w:val="26"/>
+        </w:rPr>
+        <w:t>í nos vemos:</w:t>
+      </w:r>
+    </w:p>
+    <w:p>
+      <w:pPr>
+        <w:rPr>
+          <w:sz w:val="26"/>
+          <w:szCs w:val="26"/>
+        </w:rPr>
+      </w:pPr>
+      <w:r>
+        <w:rPr>
+          <w:noProof/>
+          <w:lang w:val="es-CO" w:eastAsia="es-CO"/>
+        </w:rPr>
+        <w:drawing>
+          <wp:inline distT="0" distB="0" distL="0" distR="0" wp14:anchorId="47F1B5A2" wp14:editId="5FF50071">
+            <wp:extent cx="6097270" cy="3150870"/>
+            <wp:effectExtent l="0" t="0" r="0" b="0"/>
+            <wp:docPr id="56" name="Imagen 56"/>
+            <wp:cNvGraphicFramePr>
+              <a:graphicFrameLocks xmlns:a="http://schemas.openxmlformats.org/drawingml/2006/main" noChangeAspect="1"/>
+            </wp:cNvGraphicFramePr>
+            <a:graphic xmlns:a="http://schemas.openxmlformats.org/drawingml/2006/main">
+              <a:graphicData uri="http://schemas.openxmlformats.org/drawingml/2006/picture">
+                <pic:pic xmlns:pic="http://schemas.openxmlformats.org/drawingml/2006/picture">
+                  <pic:nvPicPr>
+                    <pic:cNvPr id="1" name=""/>
+                    <pic:cNvPicPr/>
+                  </pic:nvPicPr>
+                  <pic:blipFill>
+                    <a:blip r:embed="rId16"/>
+                    <a:stretch>
+                      <a:fillRect/>
+                    </a:stretch>
+                  </pic:blipFill>
+                  <pic:spPr>
+                    <a:xfrm>
+                      <a:off x="0" y="0"/>
+                      <a:ext cx="6097270" cy="3150870"/>
+                    </a:xfrm>
+                    <a:prstGeom prst="rect">
+                      <a:avLst/>
+                    </a:prstGeom>
+                  </pic:spPr>
+                </pic:pic>
+              </a:graphicData>
+            </a:graphic>
+          </wp:inline>
+        </w:drawing>
+      </w:r>
+      <w:r>
+        <w:rPr>
+          <w:sz w:val="26"/>
+          <w:szCs w:val="26"/>
+        </w:rPr>
+        <w:t xml:space="preserve"> </w:t>
+      </w:r>
+    </w:p>
+    <w:p>
+      <w:pPr>
+        <w:rPr>
+          <w:sz w:val="26"/>
+          <w:szCs w:val="26"/>
+        </w:rPr>
+      </w:pPr>
+    </w:p>
+    <w:p>
+      <w:pPr>
+        <w:rPr>
+          <w:sz w:val="26"/>
+          <w:szCs w:val="26"/>
+        </w:rPr>
+      </w:pPr>
+      <w:r>
+        <w:rPr>
+          <w:noProof/>
+          <w:lang w:val="es-CO" w:eastAsia="es-CO"/>
+        </w:rPr>
+        <w:lastRenderedPageBreak/>
+        <w:drawing>
+          <wp:inline distT="0" distB="0" distL="0" distR="0" wp14:anchorId="439B8243" wp14:editId="3F323F38">
+            <wp:extent cx="6097270" cy="5003800"/>
+            <wp:effectExtent l="0" t="0" r="0" b="6350"/>
+            <wp:docPr id="57" name="Imagen 57"/>
+            <wp:cNvGraphicFramePr>
+              <a:graphicFrameLocks xmlns:a="http://schemas.openxmlformats.org/drawingml/2006/main" noChangeAspect="1"/>
+            </wp:cNvGraphicFramePr>
+            <a:graphic xmlns:a="http://schemas.openxmlformats.org/drawingml/2006/main">
+              <a:graphicData uri="http://schemas.openxmlformats.org/drawingml/2006/picture">
+                <pic:pic xmlns:pic="http://schemas.openxmlformats.org/drawingml/2006/picture">
+                  <pic:nvPicPr>
+                    <pic:cNvPr id="1" name=""/>
+                    <pic:cNvPicPr/>
+                  </pic:nvPicPr>
+                  <pic:blipFill>
+                    <a:blip r:embed="rId17"/>
+                    <a:stretch>
+                      <a:fillRect/>
+                    </a:stretch>
+                  </pic:blipFill>
+                  <pic:spPr>
+                    <a:xfrm>
+                      <a:off x="0" y="0"/>
+                      <a:ext cx="6097270" cy="5003800"/>
+                    </a:xfrm>
+                    <a:prstGeom prst="rect">
+                      <a:avLst/>
+                    </a:prstGeom>
+                  </pic:spPr>
+                </pic:pic>
+              </a:graphicData>
+            </a:graphic>
+          </wp:inline>
+        </w:drawing>
+      </w:r>
+    </w:p>
+    <w:p>
+      <w:pPr>
+        <w:rPr>
+          <w:sz w:val="26"/>
+          <w:szCs w:val="26"/>
+        </w:rPr>
+      </w:pPr>
       <w:bookmarkStart w:id="36" w:name="_GoBack"/>
       <w:bookmarkEnd w:id="36"/>
     </w:p>
+    <w:p>
+      <w:pPr>
+        <w:rPr>
+          <w:sz w:val="26"/>
+          <w:szCs w:val="26"/>
+        </w:rPr>
+      </w:pPr>
+    </w:p>
+    <w:p>
+      <w:pPr>
+        <w:rPr>
+          <w:sz w:val="26"/>
+          <w:szCs w:val="26"/>
+        </w:rPr>
+      </w:pPr>
+    </w:p>
     <w:sectPr>
-      <w:headerReference w:type="default" r:id="rId14"/>
-      <w:footerReference w:type="default" r:id="rId15"/>
-      <w:headerReference w:type="first" r:id="rId16"/>
-      <w:footerReference w:type="first" r:id="rId17"/>
+      <w:headerReference w:type="default" r:id="rId18"/>
+      <w:footerReference w:type="default" r:id="rId19"/>
+      <w:headerReference w:type="first" r:id="rId20"/>
+      <w:footerReference w:type="first" r:id="rId21"/>
       <w:pgSz w:w="11906" w:h="16838" w:code="9"/>
       <w:pgMar w:top="2074" w:right="1152" w:bottom="2304" w:left="1152" w:header="1397" w:footer="576" w:gutter="0"/>
       <w:cols w:space="720"/>
@@ -8638,7 +8979,7 @@
             <w:noProof/>
             <w:lang w:bidi="es-ES"/>
           </w:rPr>
-          <w:t>8</w:t>
+          <w:t>11</w:t>
         </w:r>
         <w:r>
           <w:rPr>
@@ -19379,6 +19720,7 @@
     <w:rsid w:val="00065349"/>
     <w:rsid w:val="001632CF"/>
     <w:rsid w:val="001B622A"/>
+    <w:rsid w:val="001E0010"/>
     <w:rsid w:val="00212224"/>
     <w:rsid w:val="00436CE1"/>
     <w:rsid w:val="00582366"/>
@@ -20156,7 +20498,7 @@
 </file>
 
 <file path=customXml/itemProps1.xml><?xml version="1.0" encoding="utf-8"?>
-<ds:datastoreItem xmlns:ds="http://schemas.openxmlformats.org/officeDocument/2006/customXml" ds:itemID="{37F180B1-2836-415C-B966-59B9E7189979}">
+<ds:datastoreItem xmlns:ds="http://schemas.openxmlformats.org/officeDocument/2006/customXml" ds:itemID="{985B5E99-F96F-4E62-BF0C-B52CEB24CF41}">
   <ds:schemaRefs>
     <ds:schemaRef ds:uri="http://schemas.openxmlformats.org/officeDocument/2006/bibliography"/>
   </ds:schemaRefs>

</xml_diff>

<commit_message>
Line Parser - Code Refactored
</commit_message>
<xml_diff>
--- a/Design/Diseño LCD Display.docx
+++ b/Design/Diseño LCD Display.docx
@@ -8827,6 +8827,22 @@
           <w:szCs w:val="26"/>
         </w:rPr>
       </w:pPr>
+    </w:p>
+    <w:p>
+      <w:pPr>
+        <w:rPr>
+          <w:sz w:val="26"/>
+          <w:szCs w:val="26"/>
+        </w:rPr>
+      </w:pPr>
+    </w:p>
+    <w:p>
+      <w:pPr>
+        <w:rPr>
+          <w:sz w:val="26"/>
+          <w:szCs w:val="26"/>
+        </w:rPr>
+      </w:pPr>
       <w:r>
         <w:rPr>
           <w:noProof/>
@@ -8877,8 +8893,60 @@
           <w:szCs w:val="26"/>
         </w:rPr>
       </w:pPr>
-      <w:bookmarkStart w:id="36" w:name="_GoBack"/>
-      <w:bookmarkEnd w:id="36"/>
+    </w:p>
+    <w:p>
+      <w:pPr>
+        <w:rPr>
+          <w:sz w:val="26"/>
+          <w:szCs w:val="26"/>
+        </w:rPr>
+      </w:pPr>
+      <w:r>
+        <w:rPr>
+          <w:sz w:val="26"/>
+          <w:szCs w:val="26"/>
+        </w:rPr>
+        <w:t xml:space="preserve">Luego de hacer </w:t>
+      </w:r>
+      <w:proofErr w:type="spellStart"/>
+      <w:r>
+        <w:rPr>
+          <w:sz w:val="26"/>
+          <w:szCs w:val="26"/>
+        </w:rPr>
+        <w:t>recfactoring</w:t>
+      </w:r>
+      <w:proofErr w:type="spellEnd"/>
+      <w:r>
+        <w:rPr>
+          <w:sz w:val="26"/>
+          <w:szCs w:val="26"/>
+        </w:rPr>
+        <w:t xml:space="preserve">, TDD en acción, hicimos un </w:t>
+      </w:r>
+      <w:proofErr w:type="gramStart"/>
+      <w:r>
+        <w:rPr>
+          <w:sz w:val="26"/>
+          <w:szCs w:val="26"/>
+        </w:rPr>
+        <w:t xml:space="preserve">daño </w:t>
+      </w:r>
+      <w:proofErr w:type="gramEnd"/>
+      <w:r>
+        <w:rPr>
+          <w:sz w:val="26"/>
+          <w:szCs w:val="26"/>
+        </w:rPr>
+        <w:sym w:font="Wingdings" w:char="F04C"/>
+      </w:r>
+      <w:r>
+        <w:rPr>
+          <w:sz w:val="26"/>
+          <w:szCs w:val="26"/>
+        </w:rPr>
+        <w:t>, pero detectado por las pruebas:</w:t>
+      </w:r>
     </w:p>
     <w:p>
       <w:pPr>
@@ -8895,12 +8963,152 @@
           <w:szCs w:val="26"/>
         </w:rPr>
       </w:pPr>
+      <w:r>
+        <w:rPr>
+          <w:noProof/>
+          <w:lang w:val="es-CO" w:eastAsia="es-CO"/>
+        </w:rPr>
+        <w:lastRenderedPageBreak/>
+        <w:drawing>
+          <wp:inline distT="0" distB="0" distL="0" distR="0" wp14:anchorId="320CD369" wp14:editId="428328D6">
+            <wp:extent cx="6097270" cy="3195955"/>
+            <wp:effectExtent l="0" t="0" r="0" b="4445"/>
+            <wp:docPr id="58" name="Imagen 58"/>
+            <wp:cNvGraphicFramePr>
+              <a:graphicFrameLocks xmlns:a="http://schemas.openxmlformats.org/drawingml/2006/main" noChangeAspect="1"/>
+            </wp:cNvGraphicFramePr>
+            <a:graphic xmlns:a="http://schemas.openxmlformats.org/drawingml/2006/main">
+              <a:graphicData uri="http://schemas.openxmlformats.org/drawingml/2006/picture">
+                <pic:pic xmlns:pic="http://schemas.openxmlformats.org/drawingml/2006/picture">
+                  <pic:nvPicPr>
+                    <pic:cNvPr id="1" name=""/>
+                    <pic:cNvPicPr/>
+                  </pic:nvPicPr>
+                  <pic:blipFill>
+                    <a:blip r:embed="rId18"/>
+                    <a:stretch>
+                      <a:fillRect/>
+                    </a:stretch>
+                  </pic:blipFill>
+                  <pic:spPr>
+                    <a:xfrm>
+                      <a:off x="0" y="0"/>
+                      <a:ext cx="6097270" cy="3195955"/>
+                    </a:xfrm>
+                    <a:prstGeom prst="rect">
+                      <a:avLst/>
+                    </a:prstGeom>
+                  </pic:spPr>
+                </pic:pic>
+              </a:graphicData>
+            </a:graphic>
+          </wp:inline>
+        </w:drawing>
+      </w:r>
+    </w:p>
+    <w:p>
+      <w:pPr>
+        <w:rPr>
+          <w:sz w:val="26"/>
+          <w:szCs w:val="26"/>
+        </w:rPr>
+      </w:pPr>
+    </w:p>
+    <w:p>
+      <w:pPr>
+        <w:rPr>
+          <w:sz w:val="26"/>
+          <w:szCs w:val="26"/>
+        </w:rPr>
+      </w:pPr>
+      <w:r>
+        <w:rPr>
+          <w:sz w:val="26"/>
+          <w:szCs w:val="26"/>
+        </w:rPr>
+        <w:t xml:space="preserve">Ahora tenemos un código funcional y </w:t>
+      </w:r>
+      <w:proofErr w:type="spellStart"/>
+      <w:r>
+        <w:rPr>
+          <w:sz w:val="26"/>
+          <w:szCs w:val="26"/>
+        </w:rPr>
+        <w:t>refactorizado</w:t>
+      </w:r>
+      <w:proofErr w:type="spellEnd"/>
+      <w:r>
+        <w:rPr>
+          <w:sz w:val="26"/>
+          <w:szCs w:val="26"/>
+        </w:rPr>
+        <w:t>, sabemos que está acorde a lo esperado y sin ejecutar una vez aún el proyecto completo.</w:t>
+      </w:r>
+    </w:p>
+    <w:p>
+      <w:pPr>
+        <w:rPr>
+          <w:sz w:val="26"/>
+          <w:szCs w:val="26"/>
+        </w:rPr>
+      </w:pPr>
+    </w:p>
+    <w:p>
+      <w:pPr>
+        <w:rPr>
+          <w:sz w:val="26"/>
+          <w:szCs w:val="26"/>
+        </w:rPr>
+      </w:pPr>
+      <w:r>
+        <w:rPr>
+          <w:noProof/>
+          <w:lang w:val="es-CO" w:eastAsia="es-CO"/>
+        </w:rPr>
+        <w:drawing>
+          <wp:inline distT="0" distB="0" distL="0" distR="0" wp14:anchorId="011DF917" wp14:editId="4BEE26D7">
+            <wp:extent cx="6097270" cy="3366770"/>
+            <wp:effectExtent l="0" t="0" r="0" b="5080"/>
+            <wp:docPr id="59" name="Imagen 59"/>
+            <wp:cNvGraphicFramePr>
+              <a:graphicFrameLocks xmlns:a="http://schemas.openxmlformats.org/drawingml/2006/main" noChangeAspect="1"/>
+            </wp:cNvGraphicFramePr>
+            <a:graphic xmlns:a="http://schemas.openxmlformats.org/drawingml/2006/main">
+              <a:graphicData uri="http://schemas.openxmlformats.org/drawingml/2006/picture">
+                <pic:pic xmlns:pic="http://schemas.openxmlformats.org/drawingml/2006/picture">
+                  <pic:nvPicPr>
+                    <pic:cNvPr id="1" name=""/>
+                    <pic:cNvPicPr/>
+                  </pic:nvPicPr>
+                  <pic:blipFill>
+                    <a:blip r:embed="rId19"/>
+                    <a:stretch>
+                      <a:fillRect/>
+                    </a:stretch>
+                  </pic:blipFill>
+                  <pic:spPr>
+                    <a:xfrm>
+                      <a:off x="0" y="0"/>
+                      <a:ext cx="6097270" cy="3366770"/>
+                    </a:xfrm>
+                    <a:prstGeom prst="rect">
+                      <a:avLst/>
+                    </a:prstGeom>
+                  </pic:spPr>
+                </pic:pic>
+              </a:graphicData>
+            </a:graphic>
+          </wp:inline>
+        </w:drawing>
+      </w:r>
+      <w:bookmarkStart w:id="36" w:name="_GoBack"/>
+      <w:bookmarkEnd w:id="36"/>
     </w:p>
     <w:sectPr>
-      <w:headerReference w:type="default" r:id="rId18"/>
-      <w:footerReference w:type="default" r:id="rId19"/>
-      <w:headerReference w:type="first" r:id="rId20"/>
-      <w:footerReference w:type="first" r:id="rId21"/>
+      <w:headerReference w:type="default" r:id="rId20"/>
+      <w:footerReference w:type="default" r:id="rId21"/>
+      <w:headerReference w:type="first" r:id="rId22"/>
+      <w:footerReference w:type="first" r:id="rId23"/>
       <w:pgSz w:w="11906" w:h="16838" w:code="9"/>
       <w:pgMar w:top="2074" w:right="1152" w:bottom="2304" w:left="1152" w:header="1397" w:footer="576" w:gutter="0"/>
       <w:cols w:space="720"/>
@@ -8979,7 +9187,7 @@
             <w:noProof/>
             <w:lang w:bidi="es-ES"/>
           </w:rPr>
-          <w:t>11</w:t>
+          <w:t>7</w:t>
         </w:r>
         <w:r>
           <w:rPr>
@@ -19726,6 +19934,7 @@
     <w:rsid w:val="00582366"/>
     <w:rsid w:val="007A5C78"/>
     <w:rsid w:val="0084301B"/>
+    <w:rsid w:val="00DB7F5C"/>
   </w:rsids>
   <m:mathPr>
     <m:mathFont m:val="Cambria Math"/>
@@ -20498,7 +20707,7 @@
 </file>
 
 <file path=customXml/itemProps1.xml><?xml version="1.0" encoding="utf-8"?>
-<ds:datastoreItem xmlns:ds="http://schemas.openxmlformats.org/officeDocument/2006/customXml" ds:itemID="{985B5E99-F96F-4E62-BF0C-B52CEB24CF41}">
+<ds:datastoreItem xmlns:ds="http://schemas.openxmlformats.org/officeDocument/2006/customXml" ds:itemID="{497B4472-6E83-4639-A679-93A568046295}">
   <ds:schemaRefs>
     <ds:schemaRef ds:uri="http://schemas.openxmlformats.org/officeDocument/2006/bibliography"/>
   </ds:schemaRefs>

</xml_diff>